<commit_message>
Added the mini games description and one bullet to the controls list about switch users
</commit_message>
<xml_diff>
--- a/User Manual.docx
+++ b/User Manual.docx
@@ -48,6 +48,12 @@
           <w:rFonts w:cstheme="minorHAnsi"/>
         </w:rPr>
         <w:t>The game can be played entirely with the mouse</w:t>
+      </w:r>
+      <w:r>
+        <w:rPr>
+          <w:rFonts w:cstheme="minorHAnsi"/>
+        </w:rPr>
+        <w:t xml:space="preserve"> by clicking on the on screen buttons</w:t>
       </w:r>
     </w:p>
     <w:p>
@@ -348,6 +354,18 @@
     </w:tbl>
     <w:p>
       <w:pPr>
+        <w:pStyle w:val="ListParagraph"/>
+        <w:numPr>
+          <w:ilvl w:val="0"/>
+          <w:numId w:val="3"/>
+        </w:numPr>
+      </w:pPr>
+      <w:r>
+        <w:t>The game can be played with a two button switch.  One button moves through the choices, and the other button selects an output.</w:t>
+      </w:r>
+    </w:p>
+    <w:p>
+      <w:pPr>
         <w:pStyle w:val="Heading1"/>
       </w:pPr>
       <w:r>
@@ -391,12 +409,21 @@
         <w:t>Mini games</w:t>
       </w:r>
     </w:p>
+    <w:p>
+      <w:pPr>
+        <w:ind w:left="720"/>
+      </w:pPr>
+      <w:r>
+        <w:t>Four mini games are planned.  The first implements combat between the user and various enemies in the castle.  The second enables the user to pick the lock and enter into rooms that they would not otherwise be able to access. The fourth lets the user open up a safe if they know the correct combination, take an item out of the safe and add it to their inventory.  The takes the user into a maze between two different rooms in the castle where only navigating through the correct path will allow the user to pass.</w:t>
+      </w:r>
+    </w:p>
     <w:p/>
     <w:p>
       <w:pPr>
         <w:pStyle w:val="Heading2"/>
       </w:pPr>
       <w:r>
+        <w:lastRenderedPageBreak/>
         <w:tab/>
         <w:t>Fighting</w:t>
       </w:r>
@@ -575,6 +602,8 @@
             <w:r>
               <w:t>Crossbow</w:t>
             </w:r>
+            <w:bookmarkStart w:id="0" w:name="_GoBack"/>
+            <w:bookmarkEnd w:id="0"/>
           </w:p>
         </w:tc>
         <w:tc>
@@ -622,7 +651,6 @@
           </w:tcPr>
           <w:p>
             <w:r>
-              <w:lastRenderedPageBreak/>
               <w:t>Grappling Hook</w:t>
             </w:r>
           </w:p>
@@ -742,10 +770,7 @@
             <w:cnfStyle w:val="001000000000" w:firstRow="0" w:lastRow="0" w:firstColumn="1" w:lastColumn="0" w:oddVBand="0" w:evenVBand="0" w:oddHBand="0" w:evenHBand="0" w:firstRowFirstColumn="0" w:firstRowLastColumn="0" w:lastRowFirstColumn="0" w:lastRowLastColumn="0"/>
             <w:tcW w:w="4788" w:type="dxa"/>
           </w:tcPr>
-          <w:p>
-            <w:bookmarkStart w:id="0" w:name="_GoBack"/>
-            <w:bookmarkEnd w:id="0"/>
-          </w:p>
+          <w:p/>
         </w:tc>
         <w:tc>
           <w:tcPr>
@@ -781,6 +806,119 @@
 <file path=word/numbering.xml><?xml version="1.0" encoding="utf-8"?>
 <w:numbering xmlns:wpc="http://schemas.microsoft.com/office/word/2010/wordprocessingCanvas" xmlns:mc="http://schemas.openxmlformats.org/markup-compatibility/2006" xmlns:o="urn:schemas-microsoft-com:office:office" xmlns:r="http://schemas.openxmlformats.org/officeDocument/2006/relationships" xmlns:m="http://schemas.openxmlformats.org/officeDocument/2006/math" xmlns:v="urn:schemas-microsoft-com:vml" xmlns:wp14="http://schemas.microsoft.com/office/word/2010/wordprocessingDrawing" xmlns:wp="http://schemas.openxmlformats.org/drawingml/2006/wordprocessingDrawing" xmlns:w10="urn:schemas-microsoft-com:office:word" xmlns:w="http://schemas.openxmlformats.org/wordprocessingml/2006/main" xmlns:w14="http://schemas.microsoft.com/office/word/2010/wordml" xmlns:wpg="http://schemas.microsoft.com/office/word/2010/wordprocessingGroup" xmlns:wpi="http://schemas.microsoft.com/office/word/2010/wordprocessingInk" xmlns:wne="http://schemas.microsoft.com/office/word/2006/wordml" xmlns:wps="http://schemas.microsoft.com/office/word/2010/wordprocessingShape" mc:Ignorable="w14 wp14">
   <w:abstractNum w:abstractNumId="0">
+    <w:nsid w:val="040C5FAF"/>
+    <w:multiLevelType w:val="hybridMultilevel"/>
+    <w:tmpl w:val="F8325ACC"/>
+    <w:lvl w:ilvl="0" w:tplc="04090001">
+      <w:start w:val="1"/>
+      <w:numFmt w:val="bullet"/>
+      <w:lvlText w:val=""/>
+      <w:lvlJc w:val="left"/>
+      <w:pPr>
+        <w:ind w:left="720" w:hanging="360"/>
+      </w:pPr>
+      <w:rPr>
+        <w:rFonts w:ascii="Symbol" w:hAnsi="Symbol" w:hint="default"/>
+      </w:rPr>
+    </w:lvl>
+    <w:lvl w:ilvl="1" w:tplc="04090003" w:tentative="1">
+      <w:start w:val="1"/>
+      <w:numFmt w:val="bullet"/>
+      <w:lvlText w:val="o"/>
+      <w:lvlJc w:val="left"/>
+      <w:pPr>
+        <w:ind w:left="1440" w:hanging="360"/>
+      </w:pPr>
+      <w:rPr>
+        <w:rFonts w:ascii="Courier New" w:hAnsi="Courier New" w:cs="Courier New" w:hint="default"/>
+      </w:rPr>
+    </w:lvl>
+    <w:lvl w:ilvl="2" w:tplc="04090005" w:tentative="1">
+      <w:start w:val="1"/>
+      <w:numFmt w:val="bullet"/>
+      <w:lvlText w:val=""/>
+      <w:lvlJc w:val="left"/>
+      <w:pPr>
+        <w:ind w:left="2160" w:hanging="360"/>
+      </w:pPr>
+      <w:rPr>
+        <w:rFonts w:ascii="Wingdings" w:hAnsi="Wingdings" w:hint="default"/>
+      </w:rPr>
+    </w:lvl>
+    <w:lvl w:ilvl="3" w:tplc="04090001" w:tentative="1">
+      <w:start w:val="1"/>
+      <w:numFmt w:val="bullet"/>
+      <w:lvlText w:val=""/>
+      <w:lvlJc w:val="left"/>
+      <w:pPr>
+        <w:ind w:left="2880" w:hanging="360"/>
+      </w:pPr>
+      <w:rPr>
+        <w:rFonts w:ascii="Symbol" w:hAnsi="Symbol" w:hint="default"/>
+      </w:rPr>
+    </w:lvl>
+    <w:lvl w:ilvl="4" w:tplc="04090003" w:tentative="1">
+      <w:start w:val="1"/>
+      <w:numFmt w:val="bullet"/>
+      <w:lvlText w:val="o"/>
+      <w:lvlJc w:val="left"/>
+      <w:pPr>
+        <w:ind w:left="3600" w:hanging="360"/>
+      </w:pPr>
+      <w:rPr>
+        <w:rFonts w:ascii="Courier New" w:hAnsi="Courier New" w:cs="Courier New" w:hint="default"/>
+      </w:rPr>
+    </w:lvl>
+    <w:lvl w:ilvl="5" w:tplc="04090005" w:tentative="1">
+      <w:start w:val="1"/>
+      <w:numFmt w:val="bullet"/>
+      <w:lvlText w:val=""/>
+      <w:lvlJc w:val="left"/>
+      <w:pPr>
+        <w:ind w:left="4320" w:hanging="360"/>
+      </w:pPr>
+      <w:rPr>
+        <w:rFonts w:ascii="Wingdings" w:hAnsi="Wingdings" w:hint="default"/>
+      </w:rPr>
+    </w:lvl>
+    <w:lvl w:ilvl="6" w:tplc="04090001" w:tentative="1">
+      <w:start w:val="1"/>
+      <w:numFmt w:val="bullet"/>
+      <w:lvlText w:val=""/>
+      <w:lvlJc w:val="left"/>
+      <w:pPr>
+        <w:ind w:left="5040" w:hanging="360"/>
+      </w:pPr>
+      <w:rPr>
+        <w:rFonts w:ascii="Symbol" w:hAnsi="Symbol" w:hint="default"/>
+      </w:rPr>
+    </w:lvl>
+    <w:lvl w:ilvl="7" w:tplc="04090003" w:tentative="1">
+      <w:start w:val="1"/>
+      <w:numFmt w:val="bullet"/>
+      <w:lvlText w:val="o"/>
+      <w:lvlJc w:val="left"/>
+      <w:pPr>
+        <w:ind w:left="5760" w:hanging="360"/>
+      </w:pPr>
+      <w:rPr>
+        <w:rFonts w:ascii="Courier New" w:hAnsi="Courier New" w:cs="Courier New" w:hint="default"/>
+      </w:rPr>
+    </w:lvl>
+    <w:lvl w:ilvl="8" w:tplc="04090005" w:tentative="1">
+      <w:start w:val="1"/>
+      <w:numFmt w:val="bullet"/>
+      <w:lvlText w:val=""/>
+      <w:lvlJc w:val="left"/>
+      <w:pPr>
+        <w:ind w:left="6480" w:hanging="360"/>
+      </w:pPr>
+      <w:rPr>
+        <w:rFonts w:ascii="Wingdings" w:hAnsi="Wingdings" w:hint="default"/>
+      </w:rPr>
+    </w:lvl>
+  </w:abstractNum>
+  <w:abstractNum w:abstractNumId="1">
     <w:nsid w:val="090E047B"/>
     <w:multiLevelType w:val="hybridMultilevel"/>
     <w:tmpl w:val="44062B98"/>
@@ -893,7 +1031,126 @@
       </w:rPr>
     </w:lvl>
   </w:abstractNum>
+  <w:abstractNum w:abstractNumId="2">
+    <w:nsid w:val="3AFD4575"/>
+    <w:multiLevelType w:val="hybridMultilevel"/>
+    <w:tmpl w:val="D2045B32"/>
+    <w:lvl w:ilvl="0" w:tplc="04090001">
+      <w:start w:val="1"/>
+      <w:numFmt w:val="bullet"/>
+      <w:lvlText w:val=""/>
+      <w:lvlJc w:val="left"/>
+      <w:pPr>
+        <w:ind w:left="720" w:hanging="360"/>
+      </w:pPr>
+      <w:rPr>
+        <w:rFonts w:ascii="Symbol" w:hAnsi="Symbol" w:hint="default"/>
+      </w:rPr>
+    </w:lvl>
+    <w:lvl w:ilvl="1" w:tplc="04090003" w:tentative="1">
+      <w:start w:val="1"/>
+      <w:numFmt w:val="bullet"/>
+      <w:lvlText w:val="o"/>
+      <w:lvlJc w:val="left"/>
+      <w:pPr>
+        <w:ind w:left="1440" w:hanging="360"/>
+      </w:pPr>
+      <w:rPr>
+        <w:rFonts w:ascii="Courier New" w:hAnsi="Courier New" w:cs="Courier New" w:hint="default"/>
+      </w:rPr>
+    </w:lvl>
+    <w:lvl w:ilvl="2" w:tplc="04090005" w:tentative="1">
+      <w:start w:val="1"/>
+      <w:numFmt w:val="bullet"/>
+      <w:lvlText w:val=""/>
+      <w:lvlJc w:val="left"/>
+      <w:pPr>
+        <w:ind w:left="2160" w:hanging="360"/>
+      </w:pPr>
+      <w:rPr>
+        <w:rFonts w:ascii="Wingdings" w:hAnsi="Wingdings" w:hint="default"/>
+      </w:rPr>
+    </w:lvl>
+    <w:lvl w:ilvl="3" w:tplc="04090001" w:tentative="1">
+      <w:start w:val="1"/>
+      <w:numFmt w:val="bullet"/>
+      <w:lvlText w:val=""/>
+      <w:lvlJc w:val="left"/>
+      <w:pPr>
+        <w:ind w:left="2880" w:hanging="360"/>
+      </w:pPr>
+      <w:rPr>
+        <w:rFonts w:ascii="Symbol" w:hAnsi="Symbol" w:hint="default"/>
+      </w:rPr>
+    </w:lvl>
+    <w:lvl w:ilvl="4" w:tplc="04090003" w:tentative="1">
+      <w:start w:val="1"/>
+      <w:numFmt w:val="bullet"/>
+      <w:lvlText w:val="o"/>
+      <w:lvlJc w:val="left"/>
+      <w:pPr>
+        <w:ind w:left="3600" w:hanging="360"/>
+      </w:pPr>
+      <w:rPr>
+        <w:rFonts w:ascii="Courier New" w:hAnsi="Courier New" w:cs="Courier New" w:hint="default"/>
+      </w:rPr>
+    </w:lvl>
+    <w:lvl w:ilvl="5" w:tplc="04090005" w:tentative="1">
+      <w:start w:val="1"/>
+      <w:numFmt w:val="bullet"/>
+      <w:lvlText w:val=""/>
+      <w:lvlJc w:val="left"/>
+      <w:pPr>
+        <w:ind w:left="4320" w:hanging="360"/>
+      </w:pPr>
+      <w:rPr>
+        <w:rFonts w:ascii="Wingdings" w:hAnsi="Wingdings" w:hint="default"/>
+      </w:rPr>
+    </w:lvl>
+    <w:lvl w:ilvl="6" w:tplc="04090001" w:tentative="1">
+      <w:start w:val="1"/>
+      <w:numFmt w:val="bullet"/>
+      <w:lvlText w:val=""/>
+      <w:lvlJc w:val="left"/>
+      <w:pPr>
+        <w:ind w:left="5040" w:hanging="360"/>
+      </w:pPr>
+      <w:rPr>
+        <w:rFonts w:ascii="Symbol" w:hAnsi="Symbol" w:hint="default"/>
+      </w:rPr>
+    </w:lvl>
+    <w:lvl w:ilvl="7" w:tplc="04090003" w:tentative="1">
+      <w:start w:val="1"/>
+      <w:numFmt w:val="bullet"/>
+      <w:lvlText w:val="o"/>
+      <w:lvlJc w:val="left"/>
+      <w:pPr>
+        <w:ind w:left="5760" w:hanging="360"/>
+      </w:pPr>
+      <w:rPr>
+        <w:rFonts w:ascii="Courier New" w:hAnsi="Courier New" w:cs="Courier New" w:hint="default"/>
+      </w:rPr>
+    </w:lvl>
+    <w:lvl w:ilvl="8" w:tplc="04090005" w:tentative="1">
+      <w:start w:val="1"/>
+      <w:numFmt w:val="bullet"/>
+      <w:lvlText w:val=""/>
+      <w:lvlJc w:val="left"/>
+      <w:pPr>
+        <w:ind w:left="6480" w:hanging="360"/>
+      </w:pPr>
+      <w:rPr>
+        <w:rFonts w:ascii="Wingdings" w:hAnsi="Wingdings" w:hint="default"/>
+      </w:rPr>
+    </w:lvl>
+  </w:abstractNum>
   <w:num w:numId="1">
+    <w:abstractNumId w:val="1"/>
+  </w:num>
+  <w:num w:numId="2">
+    <w:abstractNumId w:val="2"/>
+  </w:num>
+  <w:num w:numId="3">
     <w:abstractNumId w:val="0"/>
   </w:num>
 </w:numbering>

</xml_diff>

<commit_message>
minor changes to text and items description list
</commit_message>
<xml_diff>
--- a/User Manual.docx
+++ b/User Manual.docx
@@ -389,15 +389,7 @@
         <w:pStyle w:val="ListParagraph"/>
       </w:pPr>
       <w:r>
-        <w:t xml:space="preserve">Castle Dookenstein is a text based Role Playing Game, in which the player is placed in the life of our hero, Ramses who has been tasked with infiltrating the castle of evil King K, the leader of </w:t>
-      </w:r>
-      <w:proofErr w:type="spellStart"/>
-      <w:r>
-        <w:t>Dookia</w:t>
-      </w:r>
-      <w:proofErr w:type="spellEnd"/>
-      <w:r>
-        <w:t xml:space="preserve">.  To begin the game the user is allowed to choose both a disguise to wear and 4 items to bring on his/her mission.  Different choices of disguise and items allow for different aspects of the game to be available to the user. </w:t>
+        <w:t xml:space="preserve">Castle Dookenstein is a text based Role Playing Game, in which the player is placed in the life of our hero, Ramses who has been tasked with infiltrating the castle of evil King K, the leader of Dookia.  To begin the game the user is allowed to choose both a disguise to wear and 4 items to bring on his/her mission.  Different choices of disguise and items allow for different aspects of the game to be available to the user. </w:t>
       </w:r>
     </w:p>
     <w:p>
@@ -414,7 +406,19 @@
         <w:ind w:left="720"/>
       </w:pPr>
       <w:r>
-        <w:t>Four mini games are planned.  The first implements combat between the user and various enemies in the castle.  The second enables the user to pick the lock and enter into rooms that they would not otherwise be able to access. The fourth lets the user open up a safe if they know the correct combination, take an item out of the safe and add it to their inventory.  The takes the user into a maze between two different rooms in the castle where only navigating through the correct path will allow the user to pass.</w:t>
+        <w:t xml:space="preserve">Four mini games are planned.  The first implements combat between the user and various enemies in the castle.  The second enables the user to pick the lock and enter into rooms that they would not otherwise be able to access. The </w:t>
+      </w:r>
+      <w:r>
+        <w:t>third</w:t>
+      </w:r>
+      <w:r>
+        <w:t xml:space="preserve"> lets the user open up a safe if they know the correct combination, take an item out of the safe and add it to their inventory.  The </w:t>
+      </w:r>
+      <w:r>
+        <w:t xml:space="preserve">fourth </w:t>
+      </w:r>
+      <w:r>
+        <w:t>takes the user into a maze between two different rooms in the castle where only navigating through the correct path will allow the user to pass.</w:t>
       </w:r>
     </w:p>
     <w:p/>
@@ -586,6 +590,9 @@
             <w:pPr>
               <w:cnfStyle w:val="000000000000" w:firstRow="0" w:lastRow="0" w:firstColumn="0" w:lastColumn="0" w:oddVBand="0" w:evenVBand="0" w:oddHBand="0" w:evenHBand="0" w:firstRowFirstColumn="0" w:firstRowLastColumn="0" w:lastRowFirstColumn="0" w:lastRowLastColumn="0"/>
             </w:pPr>
+            <w:r>
+              <w:t>Standard weapon</w:t>
+            </w:r>
           </w:p>
         </w:tc>
       </w:tr>
@@ -602,8 +609,6 @@
             <w:r>
               <w:t>Crossbow</w:t>
             </w:r>
-            <w:bookmarkStart w:id="0" w:name="_GoBack"/>
-            <w:bookmarkEnd w:id="0"/>
           </w:p>
         </w:tc>
         <w:tc>
@@ -637,6 +642,9 @@
             <w:pPr>
               <w:cnfStyle w:val="000000000000" w:firstRow="0" w:lastRow="0" w:firstColumn="0" w:lastColumn="0" w:oddVBand="0" w:evenVBand="0" w:oddHBand="0" w:evenHBand="0" w:firstRowFirstColumn="0" w:firstRowLastColumn="0" w:lastRowFirstColumn="0" w:lastRowLastColumn="0"/>
             </w:pPr>
+            <w:r>
+              <w:t>Weapon that might make it passed guards</w:t>
+            </w:r>
           </w:p>
         </w:tc>
       </w:tr>
@@ -663,6 +671,9 @@
             <w:pPr>
               <w:cnfStyle w:val="000000100000" w:firstRow="0" w:lastRow="0" w:firstColumn="0" w:lastColumn="0" w:oddVBand="0" w:evenVBand="0" w:oddHBand="1" w:evenHBand="0" w:firstRowFirstColumn="0" w:firstRowLastColumn="0" w:lastRowFirstColumn="0" w:lastRowLastColumn="0"/>
             </w:pPr>
+            <w:r>
+              <w:t>Allows you to reach higher places</w:t>
+            </w:r>
           </w:p>
         </w:tc>
       </w:tr>
@@ -686,6 +697,9 @@
             <w:pPr>
               <w:cnfStyle w:val="000000000000" w:firstRow="0" w:lastRow="0" w:firstColumn="0" w:lastColumn="0" w:oddVBand="0" w:evenVBand="0" w:oddHBand="0" w:evenHBand="0" w:firstRowFirstColumn="0" w:firstRowLastColumn="0" w:lastRowFirstColumn="0" w:lastRowLastColumn="0"/>
             </w:pPr>
+            <w:r>
+              <w:t>Allows you to try picking locks</w:t>
+            </w:r>
           </w:p>
         </w:tc>
       </w:tr>
@@ -712,6 +726,9 @@
             <w:pPr>
               <w:cnfStyle w:val="000000100000" w:firstRow="0" w:lastRow="0" w:firstColumn="0" w:lastColumn="0" w:oddVBand="0" w:evenVBand="0" w:oddHBand="1" w:evenHBand="0" w:firstRowFirstColumn="0" w:firstRowLastColumn="0" w:lastRowFirstColumn="0" w:lastRowLastColumn="0"/>
             </w:pPr>
+            <w:r>
+              <w:t>Heals you when you are injured</w:t>
+            </w:r>
           </w:p>
         </w:tc>
       </w:tr>
@@ -761,6 +778,11 @@
             <w:pPr>
               <w:cnfStyle w:val="000000100000" w:firstRow="0" w:lastRow="0" w:firstColumn="0" w:lastColumn="0" w:oddVBand="0" w:evenVBand="0" w:oddHBand="1" w:evenHBand="0" w:firstRowFirstColumn="0" w:firstRowLastColumn="0" w:lastRowFirstColumn="0" w:lastRowLastColumn="0"/>
             </w:pPr>
+            <w:r>
+              <w:t>Standard armor to protect yourself</w:t>
+            </w:r>
+            <w:bookmarkStart w:id="0" w:name="_GoBack"/>
+            <w:bookmarkEnd w:id="0"/>
           </w:p>
         </w:tc>
       </w:tr>

</xml_diff>

<commit_message>
added a bit more to the table
</commit_message>
<xml_diff>
--- a/User Manual.docx
+++ b/User Manual.docx
@@ -389,7 +389,15 @@
         <w:pStyle w:val="ListParagraph"/>
       </w:pPr>
       <w:r>
-        <w:t xml:space="preserve">Castle Dookenstein is a text based Role Playing Game, in which the player is placed in the life of our hero, Ramses who has been tasked with infiltrating the castle of evil King K, the leader of Dookia.  To begin the game the user is allowed to choose both a disguise to wear and 4 items to bring on his/her mission.  Different choices of disguise and items allow for different aspects of the game to be available to the user. </w:t>
+        <w:t xml:space="preserve">Castle Dookenstein is a text based Role Playing Game, in which the player is placed in the life of our hero, Ramses who has been tasked with infiltrating the castle of evil King K, the leader of </w:t>
+      </w:r>
+      <w:proofErr w:type="spellStart"/>
+      <w:r>
+        <w:t>Dookia</w:t>
+      </w:r>
+      <w:proofErr w:type="spellEnd"/>
+      <w:r>
+        <w:t xml:space="preserve">.  To begin the game the user is allowed to choose both a disguise to wear and 4 items to bring on his/her mission.  Different choices of disguise and items allow for different aspects of the game to be available to the user. </w:t>
       </w:r>
     </w:p>
     <w:p>
@@ -518,6 +526,12 @@
             <w:pPr>
               <w:cnfStyle w:val="000000100000" w:firstRow="0" w:lastRow="0" w:firstColumn="0" w:lastColumn="0" w:oddVBand="0" w:evenVBand="0" w:oddHBand="1" w:evenHBand="0" w:firstRowFirstColumn="0" w:firstRowLastColumn="0" w:lastRowFirstColumn="0" w:lastRowLastColumn="0"/>
             </w:pPr>
+            <w:r>
+              <w:t>Y</w:t>
+            </w:r>
+            <w:r>
+              <w:t>ou can pretend to be looking for work while being constantly ready for combat</w:t>
+            </w:r>
           </w:p>
         </w:tc>
       </w:tr>
@@ -541,6 +555,12 @@
             <w:pPr>
               <w:cnfStyle w:val="000000000000" w:firstRow="0" w:lastRow="0" w:firstColumn="0" w:lastColumn="0" w:oddVBand="0" w:evenVBand="0" w:oddHBand="0" w:evenHBand="0" w:firstRowFirstColumn="0" w:firstRowLastColumn="0" w:lastRowFirstColumn="0" w:lastRowLastColumn="0"/>
             </w:pPr>
+            <w:r>
+              <w:t>Y</w:t>
+            </w:r>
+            <w:r>
+              <w:t>ou can talk your way through situations by pretending to be a harmless trader</w:t>
+            </w:r>
           </w:p>
         </w:tc>
       </w:tr>
@@ -567,6 +587,12 @@
             <w:pPr>
               <w:cnfStyle w:val="000000100000" w:firstRow="0" w:lastRow="0" w:firstColumn="0" w:lastColumn="0" w:oddVBand="0" w:evenVBand="0" w:oddHBand="1" w:evenHBand="0" w:firstRowFirstColumn="0" w:firstRowLastColumn="0" w:lastRowFirstColumn="0" w:lastRowLastColumn="0"/>
             </w:pPr>
+            <w:r>
+              <w:t>Y</w:t>
+            </w:r>
+            <w:r>
+              <w:t>ou would arouse more suspicion but easily blend into dark areas</w:t>
+            </w:r>
           </w:p>
         </w:tc>
       </w:tr>
@@ -619,6 +645,9 @@
             <w:pPr>
               <w:cnfStyle w:val="000000100000" w:firstRow="0" w:lastRow="0" w:firstColumn="0" w:lastColumn="0" w:oddVBand="0" w:evenVBand="0" w:oddHBand="1" w:evenHBand="0" w:firstRowFirstColumn="0" w:firstRowLastColumn="0" w:lastRowFirstColumn="0" w:lastRowLastColumn="0"/>
             </w:pPr>
+            <w:r>
+              <w:t>Weapon that can be used for distance attacks</w:t>
+            </w:r>
           </w:p>
         </w:tc>
       </w:tr>
@@ -752,6 +781,8 @@
             <w:pPr>
               <w:cnfStyle w:val="000000000000" w:firstRow="0" w:lastRow="0" w:firstColumn="0" w:lastColumn="0" w:oddVBand="0" w:evenVBand="0" w:oddHBand="0" w:evenHBand="0" w:firstRowFirstColumn="0" w:firstRowLastColumn="0" w:lastRowFirstColumn="0" w:lastRowLastColumn="0"/>
             </w:pPr>
+            <w:bookmarkStart w:id="0" w:name="_GoBack"/>
+            <w:bookmarkEnd w:id="0"/>
           </w:p>
         </w:tc>
       </w:tr>
@@ -781,8 +812,6 @@
             <w:r>
               <w:t>Standard armor to protect yourself</w:t>
             </w:r>
-            <w:bookmarkStart w:id="0" w:name="_GoBack"/>
-            <w:bookmarkEnd w:id="0"/>
           </w:p>
         </w:tc>
       </w:tr>

</xml_diff>